<commit_message>
set up dotcover project
</commit_message>
<xml_diff>
--- a/MicrowaveOven_2ndHand_in.docx
+++ b/MicrowaveOven_2ndHand_in.docx
@@ -12,41 +12,13 @@
           <w:lang w:val="da-DK"/>
         </w:rPr>
       </w:pPr>
-      <w:proofErr w:type="spellStart"/>
       <w:r>
         <w:rPr>
           <w:sz w:val="36"/>
           <w:szCs w:val="36"/>
           <w:lang w:val="da-DK"/>
         </w:rPr>
-        <w:t>Mircowave</w:t>
-      </w:r>
-      <w:proofErr w:type="spellEnd"/>
-      <w:r>
-        <w:rPr>
-          <w:sz w:val="36"/>
-          <w:szCs w:val="36"/>
-          <w:lang w:val="da-DK"/>
-        </w:rPr>
-        <w:t xml:space="preserve"> </w:t>
-      </w:r>
-      <w:proofErr w:type="gramStart"/>
-      <w:r>
-        <w:rPr>
-          <w:sz w:val="36"/>
-          <w:szCs w:val="36"/>
-          <w:lang w:val="da-DK"/>
-        </w:rPr>
-        <w:t>Oven :</w:t>
-      </w:r>
-      <w:proofErr w:type="gramEnd"/>
-      <w:r>
-        <w:rPr>
-          <w:sz w:val="36"/>
-          <w:szCs w:val="36"/>
-          <w:lang w:val="da-DK"/>
-        </w:rPr>
-        <w:t xml:space="preserve"> 2nd Hand-in</w:t>
+        <w:t>Mircowave Oven : 2nd Hand-in</w:t>
       </w:r>
     </w:p>
     <w:p>
@@ -260,6 +232,12 @@
               </w:rPr>
               <w:t>2015</w:t>
             </w:r>
+            <w:r>
+              <w:rPr>
+                <w:lang w:val="da-DK"/>
+              </w:rPr>
+              <w:t>07306</w:t>
+            </w:r>
           </w:p>
         </w:tc>
       </w:tr>
@@ -289,36 +267,19 @@
       <w:pPr>
         <w:pStyle w:val="Overskrift2"/>
         <w:jc w:val="center"/>
-        <w:rPr>
-          <w:lang w:val="da-DK"/>
-        </w:rPr>
-      </w:pPr>
-      <w:r>
-        <w:rPr>
-          <w:lang w:val="da-DK"/>
-        </w:rPr>
+      </w:pPr>
+      <w:r>
         <w:t>Jenkins</w:t>
       </w:r>
     </w:p>
-    <w:p>
-      <w:pPr>
-        <w:rPr>
-          <w:lang w:val="da-DK"/>
-        </w:rPr>
-      </w:pPr>
-    </w:p>
+    <w:p/>
     <w:p>
       <w:pPr>
         <w:pStyle w:val="Overskrift2"/>
         <w:jc w:val="center"/>
       </w:pPr>
-      <w:proofErr w:type="spellStart"/>
-      <w:r>
-        <w:t>Github</w:t>
-      </w:r>
-      <w:proofErr w:type="spellEnd"/>
-      <w:r>
-        <w:t xml:space="preserve"> Repository</w:t>
+      <w:r>
+        <w:t>Github Repository</w:t>
       </w:r>
     </w:p>
     <w:p>
@@ -363,27 +324,10 @@
     <w:p/>
     <w:p>
       <w:r>
-        <w:t xml:space="preserve">Without dependency between </w:t>
-      </w:r>
-      <w:proofErr w:type="spellStart"/>
-      <w:r>
-        <w:t>CookController</w:t>
-      </w:r>
-      <w:proofErr w:type="spellEnd"/>
-      <w:r>
-        <w:t xml:space="preserve"> </w:t>
-      </w:r>
-      <w:r>
-        <w:t xml:space="preserve">and </w:t>
-      </w:r>
-      <w:proofErr w:type="spellStart"/>
-      <w:r>
-        <w:t>Userinterface</w:t>
-      </w:r>
-      <w:proofErr w:type="spellEnd"/>
-    </w:p>
-    <w:p>
-      <w:bookmarkStart w:id="0" w:name="_GoBack"/>
+        <w:t>Without dependency between CookController and Userinterface</w:t>
+      </w:r>
+    </w:p>
+    <w:p>
       <w:r>
         <w:rPr>
           <w:noProof/>
@@ -424,25 +368,11 @@
           </wp:inline>
         </w:drawing>
       </w:r>
-      <w:bookmarkEnd w:id="0"/>
-    </w:p>
-    <w:p>
-      <w:r>
-        <w:t xml:space="preserve">With dependency between </w:t>
-      </w:r>
-      <w:proofErr w:type="spellStart"/>
-      <w:r>
-        <w:t>CookController</w:t>
-      </w:r>
-      <w:proofErr w:type="spellEnd"/>
-      <w:r>
-        <w:t xml:space="preserve"> and </w:t>
-      </w:r>
-      <w:proofErr w:type="spellStart"/>
-      <w:r>
-        <w:t>Userinterface</w:t>
-      </w:r>
-      <w:proofErr w:type="spellEnd"/>
+    </w:p>
+    <w:p>
+      <w:r>
+        <w:t>With dependency between CookController and Userinterface</w:t>
+      </w:r>
     </w:p>
     <w:p>
       <w:r>
@@ -498,15 +428,7 @@
     </w:p>
     <w:p>
       <w:r>
-        <w:t xml:space="preserve">To test the </w:t>
-      </w:r>
-      <w:proofErr w:type="gramStart"/>
-      <w:r>
-        <w:t>software</w:t>
-      </w:r>
-      <w:proofErr w:type="gramEnd"/>
-      <w:r>
-        <w:t xml:space="preserve"> we have considered the following patterns: </w:t>
+        <w:t xml:space="preserve">To test the software we have considered the following patterns: </w:t>
       </w:r>
     </w:p>
     <w:p>
@@ -562,7 +484,13 @@
     <w:p/>
     <w:p>
       <w:r>
-        <w:t xml:space="preserve">The Sandwich Integration Pattern is chosen as the integration strategy because </w:t>
+        <w:t xml:space="preserve">The </w:t>
+      </w:r>
+      <w:r>
+        <w:t>Top down/buttom-up</w:t>
+      </w:r>
+      <w:r>
+        <w:t xml:space="preserve"> Integration Pattern is chosen as the integration strategy because </w:t>
       </w:r>
       <w:r>
         <w:t>of the following</w:t>
@@ -583,7 +511,7 @@
         </w:numPr>
       </w:pPr>
       <w:r>
-        <w:t xml:space="preserve">It combines the best parts of the “Top down” and “Bottom Down” patterns while alleviating many of the disadvantages. </w:t>
+        <w:t xml:space="preserve">Do to the shallow depth of the dependency tree there is no difference between top-down and buttom-up. </w:t>
       </w:r>
     </w:p>
     <w:p>
@@ -595,7 +523,16 @@
         </w:numPr>
       </w:pPr>
       <w:r>
-        <w:t xml:space="preserve">The dependency tree shows that the cluster only has three layers; the bottom layer, top layer and one middle layer. This structure makes it so that it is only necessary to make one stub when using the Sandwich Integration Pattern.       </w:t>
+        <w:t xml:space="preserve">The dependency tree shows that the cluster only has three layers; the bottom layer, top layer and one middle layer. </w:t>
+      </w:r>
+      <w:r>
+        <w:t>Where the “output” cl</w:t>
+      </w:r>
+      <w:r>
+        <w:t xml:space="preserve">ass, do to the troublesome testability of an output class, it will be stubbed out for all integration tests until the last layer. </w:t>
+      </w:r>
+      <w:r>
+        <w:t xml:space="preserve">     </w:t>
       </w:r>
       <w:r>
         <w:t xml:space="preserve">    </w:t>
@@ -607,10 +544,10 @@
           <w:noProof/>
         </w:rPr>
         <w:drawing>
-          <wp:inline distT="0" distB="0" distL="0" distR="0" wp14:anchorId="614A565C" wp14:editId="678E2F79">
-            <wp:extent cx="6332220" cy="3288030"/>
-            <wp:effectExtent l="0" t="0" r="0" b="7620"/>
-            <wp:docPr id="3" name="Billede 3"/>
+          <wp:inline distT="0" distB="0" distL="0" distR="0" wp14:anchorId="1ED886AA" wp14:editId="02C7C7F3">
+            <wp:extent cx="6332220" cy="2820670"/>
+            <wp:effectExtent l="0" t="0" r="0" b="0"/>
+            <wp:docPr id="2" name="Billede 2"/>
             <wp:cNvGraphicFramePr>
               <a:graphicFrameLocks xmlns:a="http://schemas.openxmlformats.org/drawingml/2006/main" noChangeAspect="1"/>
             </wp:cNvGraphicFramePr>
@@ -630,7 +567,7 @@
                   <pic:spPr>
                     <a:xfrm>
                       <a:off x="0" y="0"/>
-                      <a:ext cx="6332220" cy="3288030"/>
+                      <a:ext cx="6332220" cy="2820670"/>
                     </a:xfrm>
                     <a:prstGeom prst="rect">
                       <a:avLst/>
@@ -642,6 +579,708 @@
           </wp:inline>
         </w:drawing>
       </w:r>
+    </w:p>
+    <w:p/>
+    <w:p/>
+    <w:tbl>
+      <w:tblPr>
+        <w:tblStyle w:val="Almindeligtabel1"/>
+        <w:tblW w:w="0" w:type="auto"/>
+        <w:tblLook w:val="04A0" w:firstRow="1" w:lastRow="0" w:firstColumn="1" w:lastColumn="0" w:noHBand="0" w:noVBand="1"/>
+      </w:tblPr>
+      <w:tblGrid>
+        <w:gridCol w:w="757"/>
+        <w:gridCol w:w="1598"/>
+        <w:gridCol w:w="1460"/>
+        <w:gridCol w:w="786"/>
+        <w:gridCol w:w="1261"/>
+        <w:gridCol w:w="715"/>
+        <w:gridCol w:w="900"/>
+        <w:gridCol w:w="871"/>
+        <w:gridCol w:w="722"/>
+        <w:gridCol w:w="892"/>
+      </w:tblGrid>
+      <w:tr>
+        <w:trPr>
+          <w:cnfStyle w:val="100000000000" w:firstRow="1" w:lastRow="0" w:firstColumn="0" w:lastColumn="0" w:oddVBand="0" w:evenVBand="0" w:oddHBand="0" w:evenHBand="0" w:firstRowFirstColumn="0" w:firstRowLastColumn="0" w:lastRowFirstColumn="0" w:lastRowLastColumn="0"/>
+        </w:trPr>
+        <w:tc>
+          <w:tcPr>
+            <w:cnfStyle w:val="001000000000" w:firstRow="0" w:lastRow="0" w:firstColumn="1" w:lastColumn="0" w:oddVBand="0" w:evenVBand="0" w:oddHBand="0" w:evenHBand="0" w:firstRowFirstColumn="0" w:firstRowLastColumn="0" w:lastRowFirstColumn="0" w:lastRowLastColumn="0"/>
+            <w:tcW w:w="996" w:type="dxa"/>
+          </w:tcPr>
+          <w:p>
+            <w:r>
+              <w:lastRenderedPageBreak/>
+              <w:t>Steps</w:t>
+            </w:r>
+          </w:p>
+        </w:tc>
+        <w:tc>
+          <w:tcPr>
+            <w:tcW w:w="996" w:type="dxa"/>
+          </w:tcPr>
+          <w:p>
+            <w:pPr>
+              <w:cnfStyle w:val="100000000000" w:firstRow="1" w:lastRow="0" w:firstColumn="0" w:lastColumn="0" w:oddVBand="0" w:evenVBand="0" w:oddHBand="0" w:evenHBand="0" w:firstRowFirstColumn="0" w:firstRowLastColumn="0" w:lastRowFirstColumn="0" w:lastRowLastColumn="0"/>
+            </w:pPr>
+            <w:r>
+              <w:t>CookController</w:t>
+            </w:r>
+          </w:p>
+        </w:tc>
+        <w:tc>
+          <w:tcPr>
+            <w:tcW w:w="996" w:type="dxa"/>
+          </w:tcPr>
+          <w:p>
+            <w:pPr>
+              <w:cnfStyle w:val="100000000000" w:firstRow="1" w:lastRow="0" w:firstColumn="0" w:lastColumn="0" w:oddVBand="0" w:evenVBand="0" w:oddHBand="0" w:evenHBand="0" w:firstRowFirstColumn="0" w:firstRowLastColumn="0" w:lastRowFirstColumn="0" w:lastRowLastColumn="0"/>
+            </w:pPr>
+            <w:r>
+              <w:t>UserInterface</w:t>
+            </w:r>
+          </w:p>
+        </w:tc>
+        <w:tc>
+          <w:tcPr>
+            <w:tcW w:w="996" w:type="dxa"/>
+          </w:tcPr>
+          <w:p>
+            <w:pPr>
+              <w:cnfStyle w:val="100000000000" w:firstRow="1" w:lastRow="0" w:firstColumn="0" w:lastColumn="0" w:oddVBand="0" w:evenVBand="0" w:oddHBand="0" w:evenHBand="0" w:firstRowFirstColumn="0" w:firstRowLastColumn="0" w:lastRowFirstColumn="0" w:lastRowLastColumn="0"/>
+            </w:pPr>
+            <w:r>
+              <w:t>Timer</w:t>
+            </w:r>
+          </w:p>
+        </w:tc>
+        <w:tc>
+          <w:tcPr>
+            <w:tcW w:w="996" w:type="dxa"/>
+          </w:tcPr>
+          <w:p>
+            <w:pPr>
+              <w:cnfStyle w:val="100000000000" w:firstRow="1" w:lastRow="0" w:firstColumn="0" w:lastColumn="0" w:oddVBand="0" w:evenVBand="0" w:oddHBand="0" w:evenHBand="0" w:firstRowFirstColumn="0" w:firstRowLastColumn="0" w:lastRowFirstColumn="0" w:lastRowLastColumn="0"/>
+            </w:pPr>
+            <w:r>
+              <w:t>PowerTube</w:t>
+            </w:r>
+          </w:p>
+        </w:tc>
+        <w:tc>
+          <w:tcPr>
+            <w:tcW w:w="996" w:type="dxa"/>
+          </w:tcPr>
+          <w:p>
+            <w:pPr>
+              <w:cnfStyle w:val="100000000000" w:firstRow="1" w:lastRow="0" w:firstColumn="0" w:lastColumn="0" w:oddVBand="0" w:evenVBand="0" w:oddHBand="0" w:evenHBand="0" w:firstRowFirstColumn="0" w:firstRowLastColumn="0" w:lastRowFirstColumn="0" w:lastRowLastColumn="0"/>
+            </w:pPr>
+            <w:r>
+              <w:t>Light</w:t>
+            </w:r>
+          </w:p>
+        </w:tc>
+        <w:tc>
+          <w:tcPr>
+            <w:tcW w:w="996" w:type="dxa"/>
+          </w:tcPr>
+          <w:p>
+            <w:pPr>
+              <w:cnfStyle w:val="100000000000" w:firstRow="1" w:lastRow="0" w:firstColumn="0" w:lastColumn="0" w:oddVBand="0" w:evenVBand="0" w:oddHBand="0" w:evenHBand="0" w:firstRowFirstColumn="0" w:firstRowLastColumn="0" w:lastRowFirstColumn="0" w:lastRowLastColumn="0"/>
+            </w:pPr>
+            <w:r>
+              <w:t>Display</w:t>
+            </w:r>
+          </w:p>
+        </w:tc>
+        <w:tc>
+          <w:tcPr>
+            <w:tcW w:w="996" w:type="dxa"/>
+          </w:tcPr>
+          <w:p>
+            <w:pPr>
+              <w:cnfStyle w:val="100000000000" w:firstRow="1" w:lastRow="0" w:firstColumn="0" w:lastColumn="0" w:oddVBand="0" w:evenVBand="0" w:oddHBand="0" w:evenHBand="0" w:firstRowFirstColumn="0" w:firstRowLastColumn="0" w:lastRowFirstColumn="0" w:lastRowLastColumn="0"/>
+            </w:pPr>
+            <w:r>
+              <w:t>Button</w:t>
+            </w:r>
+          </w:p>
+        </w:tc>
+        <w:tc>
+          <w:tcPr>
+            <w:tcW w:w="997" w:type="dxa"/>
+          </w:tcPr>
+          <w:p>
+            <w:pPr>
+              <w:cnfStyle w:val="100000000000" w:firstRow="1" w:lastRow="0" w:firstColumn="0" w:lastColumn="0" w:oddVBand="0" w:evenVBand="0" w:oddHBand="0" w:evenHBand="0" w:firstRowFirstColumn="0" w:firstRowLastColumn="0" w:lastRowFirstColumn="0" w:lastRowLastColumn="0"/>
+            </w:pPr>
+            <w:r>
+              <w:t>Door</w:t>
+            </w:r>
+          </w:p>
+        </w:tc>
+        <w:tc>
+          <w:tcPr>
+            <w:tcW w:w="997" w:type="dxa"/>
+          </w:tcPr>
+          <w:p>
+            <w:pPr>
+              <w:cnfStyle w:val="100000000000" w:firstRow="1" w:lastRow="0" w:firstColumn="0" w:lastColumn="0" w:oddVBand="0" w:evenVBand="0" w:oddHBand="0" w:evenHBand="0" w:firstRowFirstColumn="0" w:firstRowLastColumn="0" w:lastRowFirstColumn="0" w:lastRowLastColumn="0"/>
+            </w:pPr>
+            <w:r>
+              <w:t>Output</w:t>
+            </w:r>
+          </w:p>
+        </w:tc>
+      </w:tr>
+      <w:tr>
+        <w:trPr>
+          <w:cnfStyle w:val="000000100000" w:firstRow="0" w:lastRow="0" w:firstColumn="0" w:lastColumn="0" w:oddVBand="0" w:evenVBand="0" w:oddHBand="1" w:evenHBand="0" w:firstRowFirstColumn="0" w:firstRowLastColumn="0" w:lastRowFirstColumn="0" w:lastRowLastColumn="0"/>
+        </w:trPr>
+        <w:tc>
+          <w:tcPr>
+            <w:cnfStyle w:val="001000000000" w:firstRow="0" w:lastRow="0" w:firstColumn="1" w:lastColumn="0" w:oddVBand="0" w:evenVBand="0" w:oddHBand="0" w:evenHBand="0" w:firstRowFirstColumn="0" w:firstRowLastColumn="0" w:lastRowFirstColumn="0" w:lastRowLastColumn="0"/>
+            <w:tcW w:w="996" w:type="dxa"/>
+          </w:tcPr>
+          <w:p>
+            <w:r>
+              <w:t>1</w:t>
+            </w:r>
+          </w:p>
+        </w:tc>
+        <w:tc>
+          <w:tcPr>
+            <w:tcW w:w="996" w:type="dxa"/>
+          </w:tcPr>
+          <w:p>
+            <w:pPr>
+              <w:cnfStyle w:val="000000100000" w:firstRow="0" w:lastRow="0" w:firstColumn="0" w:lastColumn="0" w:oddVBand="0" w:evenVBand="0" w:oddHBand="1" w:evenHBand="0" w:firstRowFirstColumn="0" w:firstRowLastColumn="0" w:lastRowFirstColumn="0" w:lastRowLastColumn="0"/>
+            </w:pPr>
+            <w:r>
+              <w:t>D</w:t>
+            </w:r>
+          </w:p>
+        </w:tc>
+        <w:tc>
+          <w:tcPr>
+            <w:tcW w:w="996" w:type="dxa"/>
+          </w:tcPr>
+          <w:p>
+            <w:pPr>
+              <w:cnfStyle w:val="000000100000" w:firstRow="0" w:lastRow="0" w:firstColumn="0" w:lastColumn="0" w:oddVBand="0" w:evenVBand="0" w:oddHBand="1" w:evenHBand="0" w:firstRowFirstColumn="0" w:firstRowLastColumn="0" w:lastRowFirstColumn="0" w:lastRowLastColumn="0"/>
+            </w:pPr>
+            <w:r>
+              <w:t>F</w:t>
+            </w:r>
+          </w:p>
+        </w:tc>
+        <w:tc>
+          <w:tcPr>
+            <w:tcW w:w="996" w:type="dxa"/>
+          </w:tcPr>
+          <w:p>
+            <w:pPr>
+              <w:cnfStyle w:val="000000100000" w:firstRow="0" w:lastRow="0" w:firstColumn="0" w:lastColumn="0" w:oddVBand="0" w:evenVBand="0" w:oddHBand="1" w:evenHBand="0" w:firstRowFirstColumn="0" w:firstRowLastColumn="0" w:lastRowFirstColumn="0" w:lastRowLastColumn="0"/>
+            </w:pPr>
+            <w:r>
+              <w:t>x</w:t>
+            </w:r>
+          </w:p>
+        </w:tc>
+        <w:tc>
+          <w:tcPr>
+            <w:tcW w:w="996" w:type="dxa"/>
+          </w:tcPr>
+          <w:p>
+            <w:pPr>
+              <w:cnfStyle w:val="000000100000" w:firstRow="0" w:lastRow="0" w:firstColumn="0" w:lastColumn="0" w:oddVBand="0" w:evenVBand="0" w:oddHBand="1" w:evenHBand="0" w:firstRowFirstColumn="0" w:firstRowLastColumn="0" w:lastRowFirstColumn="0" w:lastRowLastColumn="0"/>
+            </w:pPr>
+            <w:r>
+              <w:t>x</w:t>
+            </w:r>
+          </w:p>
+        </w:tc>
+        <w:tc>
+          <w:tcPr>
+            <w:tcW w:w="996" w:type="dxa"/>
+          </w:tcPr>
+          <w:p>
+            <w:pPr>
+              <w:cnfStyle w:val="000000100000" w:firstRow="0" w:lastRow="0" w:firstColumn="0" w:lastColumn="0" w:oddVBand="0" w:evenVBand="0" w:oddHBand="1" w:evenHBand="0" w:firstRowFirstColumn="0" w:firstRowLastColumn="0" w:lastRowFirstColumn="0" w:lastRowLastColumn="0"/>
+            </w:pPr>
+            <w:r>
+              <w:t>x</w:t>
+            </w:r>
+          </w:p>
+        </w:tc>
+        <w:tc>
+          <w:tcPr>
+            <w:tcW w:w="996" w:type="dxa"/>
+          </w:tcPr>
+          <w:p>
+            <w:pPr>
+              <w:cnfStyle w:val="000000100000" w:firstRow="0" w:lastRow="0" w:firstColumn="0" w:lastColumn="0" w:oddVBand="0" w:evenVBand="0" w:oddHBand="1" w:evenHBand="0" w:firstRowFirstColumn="0" w:firstRowLastColumn="0" w:lastRowFirstColumn="0" w:lastRowLastColumn="0"/>
+            </w:pPr>
+            <w:r>
+              <w:t>x</w:t>
+            </w:r>
+          </w:p>
+        </w:tc>
+        <w:tc>
+          <w:tcPr>
+            <w:tcW w:w="996" w:type="dxa"/>
+          </w:tcPr>
+          <w:p>
+            <w:pPr>
+              <w:cnfStyle w:val="000000100000" w:firstRow="0" w:lastRow="0" w:firstColumn="0" w:lastColumn="0" w:oddVBand="0" w:evenVBand="0" w:oddHBand="1" w:evenHBand="0" w:firstRowFirstColumn="0" w:firstRowLastColumn="0" w:lastRowFirstColumn="0" w:lastRowLastColumn="0"/>
+            </w:pPr>
+          </w:p>
+        </w:tc>
+        <w:tc>
+          <w:tcPr>
+            <w:tcW w:w="997" w:type="dxa"/>
+          </w:tcPr>
+          <w:p>
+            <w:pPr>
+              <w:cnfStyle w:val="000000100000" w:firstRow="0" w:lastRow="0" w:firstColumn="0" w:lastColumn="0" w:oddVBand="0" w:evenVBand="0" w:oddHBand="1" w:evenHBand="0" w:firstRowFirstColumn="0" w:firstRowLastColumn="0" w:lastRowFirstColumn="0" w:lastRowLastColumn="0"/>
+            </w:pPr>
+          </w:p>
+        </w:tc>
+        <w:tc>
+          <w:tcPr>
+            <w:tcW w:w="997" w:type="dxa"/>
+          </w:tcPr>
+          <w:p>
+            <w:pPr>
+              <w:cnfStyle w:val="000000100000" w:firstRow="0" w:lastRow="0" w:firstColumn="0" w:lastColumn="0" w:oddVBand="0" w:evenVBand="0" w:oddHBand="1" w:evenHBand="0" w:firstRowFirstColumn="0" w:firstRowLastColumn="0" w:lastRowFirstColumn="0" w:lastRowLastColumn="0"/>
+            </w:pPr>
+            <w:r>
+              <w:t>F</w:t>
+            </w:r>
+          </w:p>
+        </w:tc>
+      </w:tr>
+      <w:tr>
+        <w:tc>
+          <w:tcPr>
+            <w:cnfStyle w:val="001000000000" w:firstRow="0" w:lastRow="0" w:firstColumn="1" w:lastColumn="0" w:oddVBand="0" w:evenVBand="0" w:oddHBand="0" w:evenHBand="0" w:firstRowFirstColumn="0" w:firstRowLastColumn="0" w:lastRowFirstColumn="0" w:lastRowLastColumn="0"/>
+            <w:tcW w:w="996" w:type="dxa"/>
+          </w:tcPr>
+          <w:p>
+            <w:r>
+              <w:t>2</w:t>
+            </w:r>
+          </w:p>
+        </w:tc>
+        <w:tc>
+          <w:tcPr>
+            <w:tcW w:w="996" w:type="dxa"/>
+          </w:tcPr>
+          <w:p>
+            <w:pPr>
+              <w:cnfStyle w:val="000000000000" w:firstRow="0" w:lastRow="0" w:firstColumn="0" w:lastColumn="0" w:oddVBand="0" w:evenVBand="0" w:oddHBand="0" w:evenHBand="0" w:firstRowFirstColumn="0" w:firstRowLastColumn="0" w:lastRowFirstColumn="0" w:lastRowLastColumn="0"/>
+            </w:pPr>
+            <w:r>
+              <w:t>F</w:t>
+            </w:r>
+          </w:p>
+        </w:tc>
+        <w:tc>
+          <w:tcPr>
+            <w:tcW w:w="996" w:type="dxa"/>
+          </w:tcPr>
+          <w:p>
+            <w:pPr>
+              <w:cnfStyle w:val="000000000000" w:firstRow="0" w:lastRow="0" w:firstColumn="0" w:lastColumn="0" w:oddVBand="0" w:evenVBand="0" w:oddHBand="0" w:evenHBand="0" w:firstRowFirstColumn="0" w:firstRowLastColumn="0" w:lastRowFirstColumn="0" w:lastRowLastColumn="0"/>
+            </w:pPr>
+            <w:r>
+              <w:t>D</w:t>
+            </w:r>
+          </w:p>
+        </w:tc>
+        <w:tc>
+          <w:tcPr>
+            <w:tcW w:w="996" w:type="dxa"/>
+          </w:tcPr>
+          <w:p>
+            <w:pPr>
+              <w:cnfStyle w:val="000000000000" w:firstRow="0" w:lastRow="0" w:firstColumn="0" w:lastColumn="0" w:oddVBand="0" w:evenVBand="0" w:oddHBand="0" w:evenHBand="0" w:firstRowFirstColumn="0" w:firstRowLastColumn="0" w:lastRowFirstColumn="0" w:lastRowLastColumn="0"/>
+            </w:pPr>
+          </w:p>
+        </w:tc>
+        <w:tc>
+          <w:tcPr>
+            <w:tcW w:w="996" w:type="dxa"/>
+          </w:tcPr>
+          <w:p>
+            <w:pPr>
+              <w:cnfStyle w:val="000000000000" w:firstRow="0" w:lastRow="0" w:firstColumn="0" w:lastColumn="0" w:oddVBand="0" w:evenVBand="0" w:oddHBand="0" w:evenHBand="0" w:firstRowFirstColumn="0" w:firstRowLastColumn="0" w:lastRowFirstColumn="0" w:lastRowLastColumn="0"/>
+            </w:pPr>
+          </w:p>
+        </w:tc>
+        <w:tc>
+          <w:tcPr>
+            <w:tcW w:w="996" w:type="dxa"/>
+          </w:tcPr>
+          <w:p>
+            <w:pPr>
+              <w:cnfStyle w:val="000000000000" w:firstRow="0" w:lastRow="0" w:firstColumn="0" w:lastColumn="0" w:oddVBand="0" w:evenVBand="0" w:oddHBand="0" w:evenHBand="0" w:firstRowFirstColumn="0" w:firstRowLastColumn="0" w:lastRowFirstColumn="0" w:lastRowLastColumn="0"/>
+            </w:pPr>
+            <w:r>
+              <w:t>x</w:t>
+            </w:r>
+          </w:p>
+        </w:tc>
+        <w:tc>
+          <w:tcPr>
+            <w:tcW w:w="996" w:type="dxa"/>
+          </w:tcPr>
+          <w:p>
+            <w:pPr>
+              <w:cnfStyle w:val="000000000000" w:firstRow="0" w:lastRow="0" w:firstColumn="0" w:lastColumn="0" w:oddVBand="0" w:evenVBand="0" w:oddHBand="0" w:evenHBand="0" w:firstRowFirstColumn="0" w:firstRowLastColumn="0" w:lastRowFirstColumn="0" w:lastRowLastColumn="0"/>
+            </w:pPr>
+            <w:r>
+              <w:t>x</w:t>
+            </w:r>
+          </w:p>
+        </w:tc>
+        <w:tc>
+          <w:tcPr>
+            <w:tcW w:w="996" w:type="dxa"/>
+          </w:tcPr>
+          <w:p>
+            <w:pPr>
+              <w:cnfStyle w:val="000000000000" w:firstRow="0" w:lastRow="0" w:firstColumn="0" w:lastColumn="0" w:oddVBand="0" w:evenVBand="0" w:oddHBand="0" w:evenHBand="0" w:firstRowFirstColumn="0" w:firstRowLastColumn="0" w:lastRowFirstColumn="0" w:lastRowLastColumn="0"/>
+            </w:pPr>
+            <w:r>
+              <w:t>x</w:t>
+            </w:r>
+          </w:p>
+        </w:tc>
+        <w:tc>
+          <w:tcPr>
+            <w:tcW w:w="997" w:type="dxa"/>
+          </w:tcPr>
+          <w:p>
+            <w:pPr>
+              <w:cnfStyle w:val="000000000000" w:firstRow="0" w:lastRow="0" w:firstColumn="0" w:lastColumn="0" w:oddVBand="0" w:evenVBand="0" w:oddHBand="0" w:evenHBand="0" w:firstRowFirstColumn="0" w:firstRowLastColumn="0" w:lastRowFirstColumn="0" w:lastRowLastColumn="0"/>
+            </w:pPr>
+            <w:r>
+              <w:t>x</w:t>
+            </w:r>
+          </w:p>
+        </w:tc>
+        <w:tc>
+          <w:tcPr>
+            <w:tcW w:w="997" w:type="dxa"/>
+          </w:tcPr>
+          <w:p>
+            <w:pPr>
+              <w:cnfStyle w:val="000000000000" w:firstRow="0" w:lastRow="0" w:firstColumn="0" w:lastColumn="0" w:oddVBand="0" w:evenVBand="0" w:oddHBand="0" w:evenHBand="0" w:firstRowFirstColumn="0" w:firstRowLastColumn="0" w:lastRowFirstColumn="0" w:lastRowLastColumn="0"/>
+            </w:pPr>
+            <w:r>
+              <w:t>F</w:t>
+            </w:r>
+          </w:p>
+        </w:tc>
+      </w:tr>
+      <w:tr>
+        <w:trPr>
+          <w:cnfStyle w:val="000000100000" w:firstRow="0" w:lastRow="0" w:firstColumn="0" w:lastColumn="0" w:oddVBand="0" w:evenVBand="0" w:oddHBand="1" w:evenHBand="0" w:firstRowFirstColumn="0" w:firstRowLastColumn="0" w:lastRowFirstColumn="0" w:lastRowLastColumn="0"/>
+        </w:trPr>
+        <w:tc>
+          <w:tcPr>
+            <w:cnfStyle w:val="001000000000" w:firstRow="0" w:lastRow="0" w:firstColumn="1" w:lastColumn="0" w:oddVBand="0" w:evenVBand="0" w:oddHBand="0" w:evenHBand="0" w:firstRowFirstColumn="0" w:firstRowLastColumn="0" w:lastRowFirstColumn="0" w:lastRowLastColumn="0"/>
+            <w:tcW w:w="996" w:type="dxa"/>
+          </w:tcPr>
+          <w:p>
+            <w:r>
+              <w:t>3</w:t>
+            </w:r>
+          </w:p>
+        </w:tc>
+        <w:tc>
+          <w:tcPr>
+            <w:tcW w:w="996" w:type="dxa"/>
+          </w:tcPr>
+          <w:p>
+            <w:pPr>
+              <w:cnfStyle w:val="000000100000" w:firstRow="0" w:lastRow="0" w:firstColumn="0" w:lastColumn="0" w:oddVBand="0" w:evenVBand="0" w:oddHBand="1" w:evenHBand="0" w:firstRowFirstColumn="0" w:firstRowLastColumn="0" w:lastRowFirstColumn="0" w:lastRowLastColumn="0"/>
+            </w:pPr>
+            <w:r>
+              <w:t>x</w:t>
+            </w:r>
+          </w:p>
+        </w:tc>
+        <w:tc>
+          <w:tcPr>
+            <w:tcW w:w="996" w:type="dxa"/>
+          </w:tcPr>
+          <w:p>
+            <w:pPr>
+              <w:cnfStyle w:val="000000100000" w:firstRow="0" w:lastRow="0" w:firstColumn="0" w:lastColumn="0" w:oddVBand="0" w:evenVBand="0" w:oddHBand="1" w:evenHBand="0" w:firstRowFirstColumn="0" w:firstRowLastColumn="0" w:lastRowFirstColumn="0" w:lastRowLastColumn="0"/>
+            </w:pPr>
+            <w:r>
+              <w:t>D</w:t>
+            </w:r>
+          </w:p>
+        </w:tc>
+        <w:tc>
+          <w:tcPr>
+            <w:tcW w:w="996" w:type="dxa"/>
+          </w:tcPr>
+          <w:p>
+            <w:pPr>
+              <w:cnfStyle w:val="000000100000" w:firstRow="0" w:lastRow="0" w:firstColumn="0" w:lastColumn="0" w:oddVBand="0" w:evenVBand="0" w:oddHBand="1" w:evenHBand="0" w:firstRowFirstColumn="0" w:firstRowLastColumn="0" w:lastRowFirstColumn="0" w:lastRowLastColumn="0"/>
+            </w:pPr>
+            <w:r>
+              <w:t>x</w:t>
+            </w:r>
+          </w:p>
+        </w:tc>
+        <w:tc>
+          <w:tcPr>
+            <w:tcW w:w="996" w:type="dxa"/>
+          </w:tcPr>
+          <w:p>
+            <w:pPr>
+              <w:cnfStyle w:val="000000100000" w:firstRow="0" w:lastRow="0" w:firstColumn="0" w:lastColumn="0" w:oddVBand="0" w:evenVBand="0" w:oddHBand="1" w:evenHBand="0" w:firstRowFirstColumn="0" w:firstRowLastColumn="0" w:lastRowFirstColumn="0" w:lastRowLastColumn="0"/>
+            </w:pPr>
+            <w:r>
+              <w:t>x</w:t>
+            </w:r>
+          </w:p>
+        </w:tc>
+        <w:tc>
+          <w:tcPr>
+            <w:tcW w:w="996" w:type="dxa"/>
+          </w:tcPr>
+          <w:p>
+            <w:pPr>
+              <w:cnfStyle w:val="000000100000" w:firstRow="0" w:lastRow="0" w:firstColumn="0" w:lastColumn="0" w:oddVBand="0" w:evenVBand="0" w:oddHBand="1" w:evenHBand="0" w:firstRowFirstColumn="0" w:firstRowLastColumn="0" w:lastRowFirstColumn="0" w:lastRowLastColumn="0"/>
+            </w:pPr>
+            <w:r>
+              <w:t>x</w:t>
+            </w:r>
+          </w:p>
+        </w:tc>
+        <w:tc>
+          <w:tcPr>
+            <w:tcW w:w="996" w:type="dxa"/>
+          </w:tcPr>
+          <w:p>
+            <w:pPr>
+              <w:cnfStyle w:val="000000100000" w:firstRow="0" w:lastRow="0" w:firstColumn="0" w:lastColumn="0" w:oddVBand="0" w:evenVBand="0" w:oddHBand="1" w:evenHBand="0" w:firstRowFirstColumn="0" w:firstRowLastColumn="0" w:lastRowFirstColumn="0" w:lastRowLastColumn="0"/>
+            </w:pPr>
+            <w:r>
+              <w:t>x</w:t>
+            </w:r>
+          </w:p>
+        </w:tc>
+        <w:tc>
+          <w:tcPr>
+            <w:tcW w:w="996" w:type="dxa"/>
+          </w:tcPr>
+          <w:p>
+            <w:pPr>
+              <w:cnfStyle w:val="000000100000" w:firstRow="0" w:lastRow="0" w:firstColumn="0" w:lastColumn="0" w:oddVBand="0" w:evenVBand="0" w:oddHBand="1" w:evenHBand="0" w:firstRowFirstColumn="0" w:firstRowLastColumn="0" w:lastRowFirstColumn="0" w:lastRowLastColumn="0"/>
+            </w:pPr>
+            <w:r>
+              <w:t>x</w:t>
+            </w:r>
+          </w:p>
+        </w:tc>
+        <w:tc>
+          <w:tcPr>
+            <w:tcW w:w="997" w:type="dxa"/>
+          </w:tcPr>
+          <w:p>
+            <w:pPr>
+              <w:cnfStyle w:val="000000100000" w:firstRow="0" w:lastRow="0" w:firstColumn="0" w:lastColumn="0" w:oddVBand="0" w:evenVBand="0" w:oddHBand="1" w:evenHBand="0" w:firstRowFirstColumn="0" w:firstRowLastColumn="0" w:lastRowFirstColumn="0" w:lastRowLastColumn="0"/>
+            </w:pPr>
+            <w:r>
+              <w:t>x</w:t>
+            </w:r>
+          </w:p>
+        </w:tc>
+        <w:tc>
+          <w:tcPr>
+            <w:tcW w:w="997" w:type="dxa"/>
+          </w:tcPr>
+          <w:p>
+            <w:pPr>
+              <w:cnfStyle w:val="000000100000" w:firstRow="0" w:lastRow="0" w:firstColumn="0" w:lastColumn="0" w:oddVBand="0" w:evenVBand="0" w:oddHBand="1" w:evenHBand="0" w:firstRowFirstColumn="0" w:firstRowLastColumn="0" w:lastRowFirstColumn="0" w:lastRowLastColumn="0"/>
+            </w:pPr>
+            <w:r>
+              <w:t>F</w:t>
+            </w:r>
+          </w:p>
+        </w:tc>
+      </w:tr>
+      <w:tr>
+        <w:tc>
+          <w:tcPr>
+            <w:cnfStyle w:val="001000000000" w:firstRow="0" w:lastRow="0" w:firstColumn="1" w:lastColumn="0" w:oddVBand="0" w:evenVBand="0" w:oddHBand="0" w:evenHBand="0" w:firstRowFirstColumn="0" w:firstRowLastColumn="0" w:lastRowFirstColumn="0" w:lastRowLastColumn="0"/>
+            <w:tcW w:w="996" w:type="dxa"/>
+          </w:tcPr>
+          <w:p>
+            <w:r>
+              <w:t>4</w:t>
+            </w:r>
+          </w:p>
+        </w:tc>
+        <w:tc>
+          <w:tcPr>
+            <w:tcW w:w="996" w:type="dxa"/>
+          </w:tcPr>
+          <w:p>
+            <w:pPr>
+              <w:cnfStyle w:val="000000000000" w:firstRow="0" w:lastRow="0" w:firstColumn="0" w:lastColumn="0" w:oddVBand="0" w:evenVBand="0" w:oddHBand="0" w:evenHBand="0" w:firstRowFirstColumn="0" w:firstRowLastColumn="0" w:lastRowFirstColumn="0" w:lastRowLastColumn="0"/>
+            </w:pPr>
+            <w:r>
+              <w:t>x</w:t>
+            </w:r>
+          </w:p>
+        </w:tc>
+        <w:tc>
+          <w:tcPr>
+            <w:tcW w:w="996" w:type="dxa"/>
+          </w:tcPr>
+          <w:p>
+            <w:pPr>
+              <w:cnfStyle w:val="000000000000" w:firstRow="0" w:lastRow="0" w:firstColumn="0" w:lastColumn="0" w:oddVBand="0" w:evenVBand="0" w:oddHBand="0" w:evenHBand="0" w:firstRowFirstColumn="0" w:firstRowLastColumn="0" w:lastRowFirstColumn="0" w:lastRowLastColumn="0"/>
+            </w:pPr>
+            <w:r>
+              <w:t>D</w:t>
+            </w:r>
+          </w:p>
+        </w:tc>
+        <w:tc>
+          <w:tcPr>
+            <w:tcW w:w="996" w:type="dxa"/>
+          </w:tcPr>
+          <w:p>
+            <w:pPr>
+              <w:cnfStyle w:val="000000000000" w:firstRow="0" w:lastRow="0" w:firstColumn="0" w:lastColumn="0" w:oddVBand="0" w:evenVBand="0" w:oddHBand="0" w:evenHBand="0" w:firstRowFirstColumn="0" w:firstRowLastColumn="0" w:lastRowFirstColumn="0" w:lastRowLastColumn="0"/>
+            </w:pPr>
+            <w:r>
+              <w:t>x</w:t>
+            </w:r>
+          </w:p>
+        </w:tc>
+        <w:tc>
+          <w:tcPr>
+            <w:tcW w:w="996" w:type="dxa"/>
+          </w:tcPr>
+          <w:p>
+            <w:pPr>
+              <w:cnfStyle w:val="000000000000" w:firstRow="0" w:lastRow="0" w:firstColumn="0" w:lastColumn="0" w:oddVBand="0" w:evenVBand="0" w:oddHBand="0" w:evenHBand="0" w:firstRowFirstColumn="0" w:firstRowLastColumn="0" w:lastRowFirstColumn="0" w:lastRowLastColumn="0"/>
+            </w:pPr>
+            <w:r>
+              <w:t>x</w:t>
+            </w:r>
+          </w:p>
+        </w:tc>
+        <w:tc>
+          <w:tcPr>
+            <w:tcW w:w="996" w:type="dxa"/>
+          </w:tcPr>
+          <w:p>
+            <w:pPr>
+              <w:cnfStyle w:val="000000000000" w:firstRow="0" w:lastRow="0" w:firstColumn="0" w:lastColumn="0" w:oddVBand="0" w:evenVBand="0" w:oddHBand="0" w:evenHBand="0" w:firstRowFirstColumn="0" w:firstRowLastColumn="0" w:lastRowFirstColumn="0" w:lastRowLastColumn="0"/>
+            </w:pPr>
+            <w:r>
+              <w:t>x</w:t>
+            </w:r>
+          </w:p>
+        </w:tc>
+        <w:tc>
+          <w:tcPr>
+            <w:tcW w:w="996" w:type="dxa"/>
+          </w:tcPr>
+          <w:p>
+            <w:pPr>
+              <w:cnfStyle w:val="000000000000" w:firstRow="0" w:lastRow="0" w:firstColumn="0" w:lastColumn="0" w:oddVBand="0" w:evenVBand="0" w:oddHBand="0" w:evenHBand="0" w:firstRowFirstColumn="0" w:firstRowLastColumn="0" w:lastRowFirstColumn="0" w:lastRowLastColumn="0"/>
+            </w:pPr>
+            <w:r>
+              <w:t>x</w:t>
+            </w:r>
+          </w:p>
+        </w:tc>
+        <w:tc>
+          <w:tcPr>
+            <w:tcW w:w="996" w:type="dxa"/>
+          </w:tcPr>
+          <w:p>
+            <w:pPr>
+              <w:cnfStyle w:val="000000000000" w:firstRow="0" w:lastRow="0" w:firstColumn="0" w:lastColumn="0" w:oddVBand="0" w:evenVBand="0" w:oddHBand="0" w:evenHBand="0" w:firstRowFirstColumn="0" w:firstRowLastColumn="0" w:lastRowFirstColumn="0" w:lastRowLastColumn="0"/>
+            </w:pPr>
+            <w:r>
+              <w:t>x</w:t>
+            </w:r>
+          </w:p>
+        </w:tc>
+        <w:tc>
+          <w:tcPr>
+            <w:tcW w:w="997" w:type="dxa"/>
+          </w:tcPr>
+          <w:p>
+            <w:pPr>
+              <w:cnfStyle w:val="000000000000" w:firstRow="0" w:lastRow="0" w:firstColumn="0" w:lastColumn="0" w:oddVBand="0" w:evenVBand="0" w:oddHBand="0" w:evenHBand="0" w:firstRowFirstColumn="0" w:firstRowLastColumn="0" w:lastRowFirstColumn="0" w:lastRowLastColumn="0"/>
+            </w:pPr>
+            <w:r>
+              <w:t>x</w:t>
+            </w:r>
+          </w:p>
+        </w:tc>
+        <w:tc>
+          <w:tcPr>
+            <w:tcW w:w="997" w:type="dxa"/>
+          </w:tcPr>
+          <w:p>
+            <w:pPr>
+              <w:cnfStyle w:val="000000000000" w:firstRow="0" w:lastRow="0" w:firstColumn="0" w:lastColumn="0" w:oddVBand="0" w:evenVBand="0" w:oddHBand="0" w:evenHBand="0" w:firstRowFirstColumn="0" w:firstRowLastColumn="0" w:lastRowFirstColumn="0" w:lastRowLastColumn="0"/>
+            </w:pPr>
+            <w:r>
+              <w:t>x</w:t>
+            </w:r>
+          </w:p>
+        </w:tc>
+      </w:tr>
+    </w:tbl>
+    <w:p>
+      <w:r>
+        <w:t>D = Driver, F = fake, x = this module is included in the test.</w:t>
+      </w:r>
+    </w:p>
+    <w:p/>
+    <w:p/>
+    <w:p/>
+    <w:p>
+      <w:pPr>
+        <w:pStyle w:val="Overskrift2"/>
+      </w:pPr>
+      <w:r>
+        <w:t>Errors detected doing integration testing</w:t>
+      </w:r>
+    </w:p>
+    <w:p>
+      <w:pPr>
+        <w:pStyle w:val="Listeafsnit"/>
+        <w:numPr>
+          <w:ilvl w:val="0"/>
+          <w:numId w:val="2"/>
+        </w:numPr>
+      </w:pPr>
+      <w:r>
+        <w:t xml:space="preserve">In </w:t>
+      </w:r>
+      <w:r>
+        <w:t xml:space="preserve">CookController function OnTimerTick() the TimeRemaining count is wrongfully converted from milliseconds to seconds. We corrected this by dividing milliseconds by a thousand. </w:t>
+      </w:r>
+      <w:bookmarkStart w:id="0" w:name="_GoBack"/>
+      <w:bookmarkEnd w:id="0"/>
     </w:p>
     <w:p/>
     <w:sectPr>
@@ -768,8 +1407,100 @@
       </w:rPr>
     </w:lvl>
   </w:abstractNum>
+  <w:abstractNum w:abstractNumId="1" w15:restartNumberingAfterBreak="0">
+    <w:nsid w:val="3AC973DE"/>
+    <w:multiLevelType w:val="hybridMultilevel"/>
+    <w:tmpl w:val="0B68F7EA"/>
+    <w:lvl w:ilvl="0" w:tplc="04090011">
+      <w:start w:val="1"/>
+      <w:numFmt w:val="decimal"/>
+      <w:lvlText w:val="%1)"/>
+      <w:lvlJc w:val="left"/>
+      <w:pPr>
+        <w:ind w:left="720" w:hanging="360"/>
+      </w:pPr>
+      <w:rPr>
+        <w:rFonts w:hint="default"/>
+      </w:rPr>
+    </w:lvl>
+    <w:lvl w:ilvl="1" w:tplc="04090019" w:tentative="1">
+      <w:start w:val="1"/>
+      <w:numFmt w:val="lowerLetter"/>
+      <w:lvlText w:val="%2."/>
+      <w:lvlJc w:val="left"/>
+      <w:pPr>
+        <w:ind w:left="1440" w:hanging="360"/>
+      </w:pPr>
+    </w:lvl>
+    <w:lvl w:ilvl="2" w:tplc="0409001B" w:tentative="1">
+      <w:start w:val="1"/>
+      <w:numFmt w:val="lowerRoman"/>
+      <w:lvlText w:val="%3."/>
+      <w:lvlJc w:val="right"/>
+      <w:pPr>
+        <w:ind w:left="2160" w:hanging="180"/>
+      </w:pPr>
+    </w:lvl>
+    <w:lvl w:ilvl="3" w:tplc="0409000F" w:tentative="1">
+      <w:start w:val="1"/>
+      <w:numFmt w:val="decimal"/>
+      <w:lvlText w:val="%4."/>
+      <w:lvlJc w:val="left"/>
+      <w:pPr>
+        <w:ind w:left="2880" w:hanging="360"/>
+      </w:pPr>
+    </w:lvl>
+    <w:lvl w:ilvl="4" w:tplc="04090019" w:tentative="1">
+      <w:start w:val="1"/>
+      <w:numFmt w:val="lowerLetter"/>
+      <w:lvlText w:val="%5."/>
+      <w:lvlJc w:val="left"/>
+      <w:pPr>
+        <w:ind w:left="3600" w:hanging="360"/>
+      </w:pPr>
+    </w:lvl>
+    <w:lvl w:ilvl="5" w:tplc="0409001B" w:tentative="1">
+      <w:start w:val="1"/>
+      <w:numFmt w:val="lowerRoman"/>
+      <w:lvlText w:val="%6."/>
+      <w:lvlJc w:val="right"/>
+      <w:pPr>
+        <w:ind w:left="4320" w:hanging="180"/>
+      </w:pPr>
+    </w:lvl>
+    <w:lvl w:ilvl="6" w:tplc="0409000F" w:tentative="1">
+      <w:start w:val="1"/>
+      <w:numFmt w:val="decimal"/>
+      <w:lvlText w:val="%7."/>
+      <w:lvlJc w:val="left"/>
+      <w:pPr>
+        <w:ind w:left="5040" w:hanging="360"/>
+      </w:pPr>
+    </w:lvl>
+    <w:lvl w:ilvl="7" w:tplc="04090019" w:tentative="1">
+      <w:start w:val="1"/>
+      <w:numFmt w:val="lowerLetter"/>
+      <w:lvlText w:val="%8."/>
+      <w:lvlJc w:val="left"/>
+      <w:pPr>
+        <w:ind w:left="5760" w:hanging="360"/>
+      </w:pPr>
+    </w:lvl>
+    <w:lvl w:ilvl="8" w:tplc="0409001B" w:tentative="1">
+      <w:start w:val="1"/>
+      <w:numFmt w:val="lowerRoman"/>
+      <w:lvlText w:val="%9."/>
+      <w:lvlJc w:val="right"/>
+      <w:pPr>
+        <w:ind w:left="6480" w:hanging="180"/>
+      </w:pPr>
+    </w:lvl>
+  </w:abstractNum>
   <w:num w:numId="1">
     <w:abstractNumId w:val="0"/>
+  </w:num>
+  <w:num w:numId="2">
+    <w:abstractNumId w:val="1"/>
   </w:num>
 </w:numbering>
 </file>
@@ -1346,6 +2077,69 @@
       <w:contextualSpacing/>
     </w:pPr>
   </w:style>
+  <w:style w:type="table" w:styleId="Almindeligtabel1">
+    <w:name w:val="Plain Table 1"/>
+    <w:basedOn w:val="Tabel-Normal"/>
+    <w:uiPriority w:val="41"/>
+    <w:rsid w:val="008815B7"/>
+    <w:pPr>
+      <w:spacing w:after="0" w:line="240" w:lineRule="auto"/>
+    </w:pPr>
+    <w:tblPr>
+      <w:tblStyleRowBandSize w:val="1"/>
+      <w:tblStyleColBandSize w:val="1"/>
+      <w:tblBorders>
+        <w:top w:val="single" w:sz="4" w:space="0" w:color="BFBFBF" w:themeColor="background1" w:themeShade="BF"/>
+        <w:left w:val="single" w:sz="4" w:space="0" w:color="BFBFBF" w:themeColor="background1" w:themeShade="BF"/>
+        <w:bottom w:val="single" w:sz="4" w:space="0" w:color="BFBFBF" w:themeColor="background1" w:themeShade="BF"/>
+        <w:right w:val="single" w:sz="4" w:space="0" w:color="BFBFBF" w:themeColor="background1" w:themeShade="BF"/>
+        <w:insideH w:val="single" w:sz="4" w:space="0" w:color="BFBFBF" w:themeColor="background1" w:themeShade="BF"/>
+        <w:insideV w:val="single" w:sz="4" w:space="0" w:color="BFBFBF" w:themeColor="background1" w:themeShade="BF"/>
+      </w:tblBorders>
+    </w:tblPr>
+    <w:tblStylePr w:type="firstRow">
+      <w:rPr>
+        <w:b/>
+        <w:bCs/>
+      </w:rPr>
+    </w:tblStylePr>
+    <w:tblStylePr w:type="lastRow">
+      <w:rPr>
+        <w:b/>
+        <w:bCs/>
+      </w:rPr>
+      <w:tblPr/>
+      <w:tcPr>
+        <w:tcBorders>
+          <w:top w:val="double" w:sz="4" w:space="0" w:color="BFBFBF" w:themeColor="background1" w:themeShade="BF"/>
+        </w:tcBorders>
+      </w:tcPr>
+    </w:tblStylePr>
+    <w:tblStylePr w:type="firstCol">
+      <w:rPr>
+        <w:b/>
+        <w:bCs/>
+      </w:rPr>
+    </w:tblStylePr>
+    <w:tblStylePr w:type="lastCol">
+      <w:rPr>
+        <w:b/>
+        <w:bCs/>
+      </w:rPr>
+    </w:tblStylePr>
+    <w:tblStylePr w:type="band1Vert">
+      <w:tblPr/>
+      <w:tcPr>
+        <w:shd w:val="clear" w:color="auto" w:fill="F2F2F2" w:themeFill="background1" w:themeFillShade="F2"/>
+      </w:tcPr>
+    </w:tblStylePr>
+    <w:tblStylePr w:type="band1Horz">
+      <w:tblPr/>
+      <w:tcPr>
+        <w:shd w:val="clear" w:color="auto" w:fill="F2F2F2" w:themeFill="background1" w:themeFillShade="F2"/>
+      </w:tcPr>
+    </w:tblStylePr>
+  </w:style>
 </w:styles>
 </file>
 

</xml_diff>